<commit_message>
cap nhat CDM + mo ta he thong
</commit_message>
<xml_diff>
--- a/Documents/Sơ đồ CDM.docx
+++ b/Documents/Sơ đồ CDM.docx
@@ -3,18 +3,14 @@
 <w:document xmlns:wpc="http://schemas.microsoft.com/office/word/2010/wordprocessingCanvas" xmlns:mc="http://schemas.openxmlformats.org/markup-compatibility/2006" xmlns:o="urn:schemas-microsoft-com:office:office" xmlns:r="http://schemas.openxmlformats.org/officeDocument/2006/relationships" xmlns:m="http://schemas.openxmlformats.org/officeDocument/2006/math" xmlns:v="urn:schemas-microsoft-com:vml" xmlns:wp14="http://schemas.microsoft.com/office/word/2010/wordprocessingDrawing" xmlns:wp="http://schemas.openxmlformats.org/drawingml/2006/wordprocessingDrawing" xmlns:w10="urn:schemas-microsoft-com:office:word" xmlns:w="http://schemas.openxmlformats.org/wordprocessingml/2006/main" xmlns:w14="http://schemas.microsoft.com/office/word/2010/wordml" xmlns:wpg="http://schemas.microsoft.com/office/word/2010/wordprocessingGroup" xmlns:wpi="http://schemas.microsoft.com/office/word/2010/wordprocessingInk" xmlns:wne="http://schemas.microsoft.com/office/word/2006/wordml" xmlns:wps="http://schemas.microsoft.com/office/word/2010/wordprocessingShape" mc:Ignorable="w14 wp14">
   <w:body>
     <w:p>
-      <w:pPr>
-        <w:ind w:left="-1440"/>
-      </w:pPr>
-      <w:bookmarkStart w:id="0" w:name="_GoBack"/>
       <w:r>
         <w:rPr>
           <w:noProof/>
         </w:rPr>
         <w:drawing>
           <wp:inline distT="0" distB="0" distL="0" distR="0">
-            <wp:extent cx="7753350" cy="6696075"/>
-            <wp:effectExtent l="0" t="0" r="0" b="9525"/>
+            <wp:extent cx="5603240" cy="5083810"/>
+            <wp:effectExtent l="0" t="0" r="0" b="2540"/>
             <wp:docPr id="1" name="Picture 1"/>
             <wp:cNvGraphicFramePr>
               <a:graphicFrameLocks xmlns:a="http://schemas.openxmlformats.org/drawingml/2006/main" noChangeAspect="1"/>
@@ -44,7 +40,7 @@
                   <pic:spPr bwMode="auto">
                     <a:xfrm>
                       <a:off x="0" y="0"/>
-                      <a:ext cx="7758625" cy="6700631"/>
+                      <a:ext cx="5603240" cy="5083810"/>
                     </a:xfrm>
                     <a:prstGeom prst="rect">
                       <a:avLst/>
@@ -60,6 +56,7 @@
           </wp:inline>
         </w:drawing>
       </w:r>
+      <w:bookmarkStart w:id="0" w:name="_GoBack"/>
       <w:bookmarkEnd w:id="0"/>
     </w:p>
     <w:sectPr>

</xml_diff>

<commit_message>
Sua doi mo hinh CDM
</commit_message>
<xml_diff>
--- a/Documents/Sơ đồ CDM.docx
+++ b/Documents/Sơ đồ CDM.docx
@@ -9,9 +9,9 @@
         </w:rPr>
         <w:drawing>
           <wp:inline distT="0" distB="0" distL="0" distR="0">
-            <wp:extent cx="5603240" cy="5083810"/>
-            <wp:effectExtent l="0" t="0" r="0" b="2540"/>
-            <wp:docPr id="1" name="Picture 1"/>
+            <wp:extent cx="5800725" cy="5098415"/>
+            <wp:effectExtent l="0" t="0" r="9525" b="6985"/>
+            <wp:docPr id="2" name="Picture 2"/>
             <wp:cNvGraphicFramePr>
               <a:graphicFrameLocks xmlns:a="http://schemas.openxmlformats.org/drawingml/2006/main" noChangeAspect="1"/>
             </wp:cNvGraphicFramePr>
@@ -40,7 +40,7 @@
                   <pic:spPr bwMode="auto">
                     <a:xfrm>
                       <a:off x="0" y="0"/>
-                      <a:ext cx="5603240" cy="5083810"/>
+                      <a:ext cx="5800725" cy="5098415"/>
                     </a:xfrm>
                     <a:prstGeom prst="rect">
                       <a:avLst/>

</xml_diff>